<commit_message>
Data model: class diagram cardinality fixes & related
* Fix cardinalities in class diagram
* Explain that XML Schema defines simpleTypes beyond those defined in
  docx e.g. EBUQCVersionType
</commit_message>
<xml_diff>
--- a/qc-data-model/qc-data-model.docx
+++ b/qc-data-model/qc-data-model.docx
@@ -81,7 +81,7 @@
           <w:sz w:val="28"/>
           <w:szCs w:val="28"/>
         </w:rPr>
-        <w:t>2025-12-16</w:t>
+        <w:t>2025-12-18</w:t>
       </w:r>
       <w:r>
         <w:rPr>
@@ -265,11 +265,19 @@
           <w:rFonts w:ascii="Courier New" w:hAnsi="Courier New" w:cs="Courier New"/>
         </w:rPr>
       </w:pPr>
+      <w:proofErr w:type="gramStart"/>
       <w:r>
         <w:rPr>
           <w:rFonts w:ascii="Courier New" w:hAnsi="Courier New" w:cs="Courier New"/>
         </w:rPr>
-        <w:t>tag:qc.ebu.ch,2026-01</w:t>
+        <w:t>tag:qc.ebu.ch</w:t>
+      </w:r>
+      <w:proofErr w:type="gramEnd"/>
+      <w:r>
+        <w:rPr>
+          <w:rFonts w:ascii="Courier New" w:hAnsi="Courier New" w:cs="Courier New"/>
+        </w:rPr>
+        <w:t>,2026-01</w:t>
       </w:r>
     </w:p>
     <w:p>
@@ -585,72 +593,148 @@
           <w:numId w:val="41"/>
         </w:numPr>
         <w:rPr>
-          <w:lang w:val="en-US"/>
+          <w:lang w:val="en-GB"/>
         </w:rPr>
       </w:pPr>
+      <w:proofErr w:type="spellStart"/>
       <w:r>
         <w:rPr>
           <w:lang w:val="en-GB"/>
         </w:rPr>
-        <w:t xml:space="preserve">an </w:t>
+        <w:t>simpleTypes</w:t>
+      </w:r>
+      <w:proofErr w:type="spellEnd"/>
+      <w:r>
+        <w:rPr>
+          <w:lang w:val="en-GB"/>
+        </w:rPr>
+        <w:t xml:space="preserve"> for some of the constrained basic types used. For example, </w:t>
       </w:r>
       <w:proofErr w:type="spellStart"/>
       <w:r>
         <w:rPr>
           <w:i/>
           <w:iCs/>
-          <w:lang w:val="en-US"/>
-        </w:rPr>
-        <w:t>ExtensionProperties</w:t>
+          <w:lang w:val="en-GB"/>
+        </w:rPr>
+        <w:t>EBUQCVersionType</w:t>
       </w:r>
       <w:proofErr w:type="spellEnd"/>
       <w:r>
         <w:rPr>
-          <w:lang w:val="en-US"/>
-        </w:rPr>
-        <w:t xml:space="preserve"> </w:t>
-      </w:r>
-      <w:r>
-        <w:rPr>
-          <w:lang w:val="en-US"/>
-        </w:rPr>
-        <w:t xml:space="preserve">XML element </w:t>
-      </w:r>
-      <w:r>
-        <w:rPr>
-          <w:lang w:val="en-US"/>
-        </w:rPr>
-        <w:t>to allow extension of the XML data beyond the</w:t>
-      </w:r>
-      <w:r>
-        <w:rPr>
-          <w:lang w:val="en-US"/>
-        </w:rPr>
-        <w:t xml:space="preserve"> </w:t>
-      </w:r>
-      <w:r>
-        <w:rPr>
-          <w:lang w:val="en-US"/>
-        </w:rPr>
-        <w:t>model</w:t>
-      </w:r>
-      <w:r>
-        <w:rPr>
-          <w:lang w:val="en-US"/>
-        </w:rPr>
-        <w:t xml:space="preserve"> defined in this document</w:t>
+          <w:lang w:val="en-GB"/>
+        </w:rPr>
+        <w:t xml:space="preserve"> is defined </w:t>
+      </w:r>
+      <w:r>
+        <w:rPr>
+          <w:lang w:val="en-GB"/>
+        </w:rPr>
+        <w:t xml:space="preserve">in the XML Schema </w:t>
+      </w:r>
+      <w:r>
+        <w:rPr>
+          <w:lang w:val="en-GB"/>
+        </w:rPr>
+        <w:t xml:space="preserve">to represent the constrained string format used by the </w:t>
+      </w:r>
+      <w:proofErr w:type="spellStart"/>
+      <w:r>
+        <w:rPr>
+          <w:i/>
+          <w:iCs/>
+          <w:lang w:val="en-GB"/>
+        </w:rPr>
+        <w:t>EBUQCVersion</w:t>
+      </w:r>
+      <w:proofErr w:type="spellEnd"/>
+      <w:r>
+        <w:rPr>
+          <w:lang w:val="en-GB"/>
+        </w:rPr>
+        <w:t xml:space="preserve"> XML element (simply defined as type “string” in this document)</w:t>
+      </w:r>
+      <w:r>
+        <w:rPr>
+          <w:lang w:val="en-GB"/>
+        </w:rPr>
+        <w:t>.</w:t>
       </w:r>
     </w:p>
     <w:p>
       <w:pPr>
+        <w:pStyle w:val="ListParagraph"/>
+        <w:numPr>
+          <w:ilvl w:val="0"/>
+          <w:numId w:val="41"/>
+        </w:numPr>
         <w:rPr>
           <w:lang w:val="en-US"/>
         </w:rPr>
       </w:pPr>
       <w:r>
         <w:rPr>
+          <w:lang w:val="en-GB"/>
+        </w:rPr>
+        <w:t xml:space="preserve">an </w:t>
+      </w:r>
+      <w:proofErr w:type="spellStart"/>
+      <w:r>
+        <w:rPr>
+          <w:i/>
+          <w:iCs/>
           <w:lang w:val="en-US"/>
         </w:rPr>
+        <w:t>ExtensionProperties</w:t>
+      </w:r>
+      <w:proofErr w:type="spellEnd"/>
+      <w:r>
+        <w:rPr>
+          <w:lang w:val="en-US"/>
+        </w:rPr>
+        <w:t xml:space="preserve"> </w:t>
+      </w:r>
+      <w:r>
+        <w:rPr>
+          <w:lang w:val="en-US"/>
+        </w:rPr>
+        <w:t xml:space="preserve">XML element </w:t>
+      </w:r>
+      <w:r>
+        <w:rPr>
+          <w:lang w:val="en-US"/>
+        </w:rPr>
+        <w:t>to allow extension of the XML data beyond the</w:t>
+      </w:r>
+      <w:r>
+        <w:rPr>
+          <w:lang w:val="en-US"/>
+        </w:rPr>
+        <w:t xml:space="preserve"> </w:t>
+      </w:r>
+      <w:r>
+        <w:rPr>
+          <w:lang w:val="en-US"/>
+        </w:rPr>
+        <w:t>model</w:t>
+      </w:r>
+      <w:r>
+        <w:rPr>
+          <w:lang w:val="en-US"/>
+        </w:rPr>
+        <w:t xml:space="preserve"> defined in this document</w:t>
+      </w:r>
+    </w:p>
+    <w:p>
+      <w:pPr>
+        <w:rPr>
+          <w:lang w:val="en-US"/>
+        </w:rPr>
+      </w:pPr>
+      <w:r>
+        <w:rPr>
+          <w:lang w:val="en-US"/>
+        </w:rPr>
         <w:t>Note: the XML schema never uses element attributes</w:t>
       </w:r>
       <w:r>
@@ -663,7 +747,19 @@
         <w:rPr>
           <w:lang w:val="en-US"/>
         </w:rPr>
-        <w:t xml:space="preserve">not to be confused with UML class attributes, implemented as pure </w:t>
+        <w:t>not to be confused with UML class attributes,</w:t>
+      </w:r>
+      <w:r>
+        <w:rPr>
+          <w:lang w:val="en-US"/>
+        </w:rPr>
+        <w:t xml:space="preserve"> which are</w:t>
+      </w:r>
+      <w:r>
+        <w:rPr>
+          <w:lang w:val="en-US"/>
+        </w:rPr>
+        <w:t xml:space="preserve"> implemented as pure </w:t>
       </w:r>
       <w:r>
         <w:rPr>
@@ -1085,6 +1181,7 @@
           <w:szCs w:val="24"/>
           <w:lang w:val="en-GB"/>
         </w:rPr>
+        <w:lastRenderedPageBreak/>
         <w:t>Profile</w:t>
       </w:r>
       <w:r>
@@ -1289,7 +1386,6 @@
           <w:szCs w:val="24"/>
           <w:lang w:val="en-GB"/>
         </w:rPr>
-        <w:lastRenderedPageBreak/>
         <w:t>Report</w:t>
       </w:r>
       <w:r>
@@ -1822,9 +1918,9 @@
         </w:rPr>
         <w:lastRenderedPageBreak/>
         <w:drawing>
-          <wp:inline distT="0" distB="0" distL="0" distR="0" wp14:anchorId="010533CF" wp14:editId="6EDB1B80">
-            <wp:extent cx="6120765" cy="7328535"/>
-            <wp:effectExtent l="0" t="0" r="0" b="5715"/>
+          <wp:inline distT="0" distB="0" distL="0" distR="0" wp14:anchorId="010533CF" wp14:editId="1B421225">
+            <wp:extent cx="6120765" cy="7328314"/>
+            <wp:effectExtent l="0" t="0" r="0" b="6350"/>
             <wp:docPr id="747884873" name="Elemento grafico 1"/>
             <wp:cNvGraphicFramePr>
               <a:graphicFrameLocks xmlns:a="http://schemas.openxmlformats.org/drawingml/2006/main" noChangeAspect="1"/>
@@ -1833,7 +1929,7 @@
               <a:graphicData uri="http://schemas.openxmlformats.org/drawingml/2006/picture">
                 <pic:pic xmlns:pic="http://schemas.openxmlformats.org/drawingml/2006/picture">
                   <pic:nvPicPr>
-                    <pic:cNvPr id="747884873" name="Elemento grafico 747884873"/>
+                    <pic:cNvPr id="747884873" name="Elemento grafico 1"/>
                     <pic:cNvPicPr/>
                   </pic:nvPicPr>
                   <pic:blipFill>
@@ -1851,7 +1947,7 @@
                   <pic:spPr>
                     <a:xfrm>
                       <a:off x="0" y="0"/>
-                      <a:ext cx="6120765" cy="7328535"/>
+                      <a:ext cx="6120765" cy="7328314"/>
                     </a:xfrm>
                     <a:prstGeom prst="rect">
                       <a:avLst/>
@@ -2135,7 +2231,15 @@
         <w:t>”</w:t>
       </w:r>
       <w:r>
-        <w:t xml:space="preserve"> column indicates whether the attribute is mandatory (1), optional (0..1), mandatory and</w:t>
+        <w:t xml:space="preserve"> column indicates whether the attribute is mandatory (1), optional (</w:t>
+      </w:r>
+      <w:proofErr w:type="gramStart"/>
+      <w:r>
+        <w:t>0..</w:t>
+      </w:r>
+      <w:proofErr w:type="gramEnd"/>
+      <w:r>
+        <w:t>1), mandatory and</w:t>
       </w:r>
       <w:r>
         <w:t xml:space="preserve"> </w:t>
@@ -2144,8 +2248,13 @@
         <w:t>repeatable</w:t>
       </w:r>
       <w:r>
-        <w:t xml:space="preserve"> (1..</w:t>
-      </w:r>
+        <w:t xml:space="preserve"> (</w:t>
+      </w:r>
+      <w:proofErr w:type="gramStart"/>
+      <w:r>
+        <w:t>1..</w:t>
+      </w:r>
+      <w:proofErr w:type="gramEnd"/>
       <w:r>
         <w:t>*</w:t>
       </w:r>
@@ -2159,8 +2268,13 @@
         <w:t xml:space="preserve"> </w:t>
       </w:r>
       <w:r>
-        <w:t>(0..</w:t>
-      </w:r>
+        <w:t>(</w:t>
+      </w:r>
+      <w:proofErr w:type="gramStart"/>
+      <w:r>
+        <w:t>0..</w:t>
+      </w:r>
+      <w:proofErr w:type="gramEnd"/>
       <w:r>
         <w:t>*</w:t>
       </w:r>
@@ -3974,6 +4088,7 @@
                 <w:szCs w:val="18"/>
               </w:rPr>
             </w:pPr>
+            <w:proofErr w:type="gramStart"/>
             <w:r>
               <w:rPr>
                 <w:sz w:val="18"/>
@@ -3981,6 +4096,7 @@
               </w:rPr>
               <w:t>0..*</w:t>
             </w:r>
+            <w:proofErr w:type="gramEnd"/>
           </w:p>
         </w:tc>
         <w:tc>
@@ -4010,6 +4126,7 @@
               <w:t xml:space="preserve"> </w:t>
             </w:r>
             <w:proofErr w:type="spellStart"/>
+            <w:proofErr w:type="gramStart"/>
             <w:r>
               <w:rPr>
                 <w:sz w:val="18"/>
@@ -4018,6 +4135,7 @@
               <w:t>well known</w:t>
             </w:r>
             <w:proofErr w:type="spellEnd"/>
+            <w:proofErr w:type="gramEnd"/>
             <w:r>
               <w:rPr>
                 <w:sz w:val="18"/>
@@ -4164,7 +4282,23 @@
                 <w:sz w:val="18"/>
                 <w:szCs w:val="18"/>
               </w:rPr>
-              <w:t xml:space="preserve"> Formatted as MAJOR.MINOR.PATCH per [4] except that the PATCH version is optional. Each version element increases numerically so, for example, 2.10.0 is newer than 2.9.0.</w:t>
+              <w:t xml:space="preserve"> Formatted as </w:t>
+            </w:r>
+            <w:proofErr w:type="gramStart"/>
+            <w:r>
+              <w:rPr>
+                <w:sz w:val="18"/>
+                <w:szCs w:val="18"/>
+              </w:rPr>
+              <w:t>MAJOR.MINOR.PATCH</w:t>
+            </w:r>
+            <w:proofErr w:type="gramEnd"/>
+            <w:r>
+              <w:rPr>
+                <w:sz w:val="18"/>
+                <w:szCs w:val="18"/>
+              </w:rPr>
+              <w:t xml:space="preserve"> per [4] except that the PATCH version is optional. Each version element increases numerically so, for example, 2.10.0 is newer than 2.9.0.</w:t>
             </w:r>
           </w:p>
         </w:tc>
@@ -6302,6 +6436,7 @@
                 <w:szCs w:val="18"/>
               </w:rPr>
             </w:pPr>
+            <w:proofErr w:type="gramStart"/>
             <w:r>
               <w:rPr>
                 <w:sz w:val="18"/>
@@ -6309,6 +6444,7 @@
               </w:rPr>
               <w:t>0..*</w:t>
             </w:r>
+            <w:proofErr w:type="gramEnd"/>
           </w:p>
         </w:tc>
         <w:tc>
@@ -6575,6 +6711,7 @@
                 <w:szCs w:val="18"/>
               </w:rPr>
             </w:pPr>
+            <w:proofErr w:type="gramStart"/>
             <w:r>
               <w:rPr>
                 <w:sz w:val="18"/>
@@ -6589,6 +6726,7 @@
               </w:rPr>
               <w:t>*</w:t>
             </w:r>
+            <w:proofErr w:type="gramEnd"/>
           </w:p>
         </w:tc>
         <w:tc>
@@ -11131,12 +11269,21 @@
                 <w:szCs w:val="18"/>
               </w:rPr>
             </w:pPr>
-            <w:r>
-              <w:rPr>
-                <w:sz w:val="18"/>
-                <w:szCs w:val="18"/>
-              </w:rPr>
-              <w:t>urn:smpte:ul:060e2b34. 01010105.04010302.09000000</w:t>
+            <w:proofErr w:type="gramStart"/>
+            <w:r>
+              <w:rPr>
+                <w:sz w:val="18"/>
+                <w:szCs w:val="18"/>
+              </w:rPr>
+              <w:t>urn:smpte</w:t>
+            </w:r>
+            <w:proofErr w:type="gramEnd"/>
+            <w:r>
+              <w:rPr>
+                <w:sz w:val="18"/>
+                <w:szCs w:val="18"/>
+              </w:rPr>
+              <w:t>:ul:060e2b34. 01010105.04010302.09000000</w:t>
             </w:r>
           </w:p>
         </w:tc>
@@ -12114,26 +12261,41 @@
         <w:t>”</w:t>
       </w:r>
       <w:r>
-        <w:t xml:space="preserve"> column indicates whether the attribute is mandatory (1), optional (0..1), mandatory and </w:t>
+        <w:t xml:space="preserve"> column indicates whether the attribute is mandatory (1), optional (</w:t>
+      </w:r>
+      <w:proofErr w:type="gramStart"/>
+      <w:r>
+        <w:t>0..</w:t>
+      </w:r>
+      <w:proofErr w:type="gramEnd"/>
+      <w:r>
+        <w:t xml:space="preserve">1), mandatory and </w:t>
       </w:r>
       <w:r>
         <w:t>repeatable</w:t>
       </w:r>
       <w:r>
-        <w:t xml:space="preserve"> (1..</w:t>
-      </w:r>
+        <w:t xml:space="preserve"> (</w:t>
+      </w:r>
+      <w:proofErr w:type="gramStart"/>
+      <w:r>
+        <w:t>1..</w:t>
+      </w:r>
+      <w:proofErr w:type="gramEnd"/>
       <w:r>
         <w:t>*</w:t>
       </w:r>
       <w:r>
         <w:t xml:space="preserve">), or optional and </w:t>
       </w:r>
+      <w:proofErr w:type="gramStart"/>
       <w:r>
         <w:t>repeatable</w:t>
       </w:r>
       <w:r>
         <w:t>(0..</w:t>
       </w:r>
+      <w:proofErr w:type="gramEnd"/>
       <w:r>
         <w:t>*</w:t>
       </w:r>
@@ -12842,6 +13004,7 @@
                 <w:szCs w:val="18"/>
               </w:rPr>
             </w:pPr>
+            <w:proofErr w:type="gramStart"/>
             <w:r>
               <w:rPr>
                 <w:sz w:val="18"/>
@@ -12849,6 +13012,7 @@
               </w:rPr>
               <w:t>1..*</w:t>
             </w:r>
+            <w:proofErr w:type="gramEnd"/>
           </w:p>
         </w:tc>
         <w:tc>
@@ -12921,12 +13085,21 @@
                 <w:szCs w:val="18"/>
               </w:rPr>
             </w:pPr>
-            <w:r>
-              <w:rPr>
-                <w:sz w:val="18"/>
-                <w:szCs w:val="18"/>
-              </w:rPr>
-              <w:t>urn:mycompany:myid01</w:t>
+            <w:proofErr w:type="gramStart"/>
+            <w:r>
+              <w:rPr>
+                <w:sz w:val="18"/>
+                <w:szCs w:val="18"/>
+              </w:rPr>
+              <w:t>urn:mycompany</w:t>
+            </w:r>
+            <w:proofErr w:type="gramEnd"/>
+            <w:r>
+              <w:rPr>
+                <w:sz w:val="18"/>
+                <w:szCs w:val="18"/>
+              </w:rPr>
+              <w:t>:myid01</w:t>
             </w:r>
           </w:p>
         </w:tc>
@@ -13299,7 +13472,27 @@
                 <w:szCs w:val="18"/>
                 <w:lang w:val="en-GB"/>
               </w:rPr>
-              <w:t xml:space="preserve">defines the rule for generating the overall pass/fail taking into account the relevance of the </w:t>
+              <w:t>defines the rule for generating the overall pass/</w:t>
+            </w:r>
+            <w:proofErr w:type="gramStart"/>
+            <w:r>
+              <w:rPr>
+                <w:rFonts w:ascii="Times New Roman" w:eastAsia="MS Mincho" w:hAnsi="Times New Roman" w:cs="Times New Roman"/>
+                <w:sz w:val="18"/>
+                <w:szCs w:val="18"/>
+                <w:lang w:val="en-GB"/>
+              </w:rPr>
+              <w:t>fail</w:t>
+            </w:r>
+            <w:proofErr w:type="gramEnd"/>
+            <w:r>
+              <w:rPr>
+                <w:rFonts w:ascii="Times New Roman" w:eastAsia="MS Mincho" w:hAnsi="Times New Roman" w:cs="Times New Roman"/>
+                <w:sz w:val="18"/>
+                <w:szCs w:val="18"/>
+                <w:lang w:val="en-GB"/>
+              </w:rPr>
+              <w:t xml:space="preserve"> taking into account the relevance of the </w:t>
             </w:r>
             <w:proofErr w:type="spellStart"/>
             <w:r>
@@ -13521,6 +13714,7 @@
                 <w:szCs w:val="18"/>
               </w:rPr>
             </w:pPr>
+            <w:proofErr w:type="gramStart"/>
             <w:r>
               <w:rPr>
                 <w:sz w:val="18"/>
@@ -13528,6 +13722,7 @@
               </w:rPr>
               <w:t>0..*</w:t>
             </w:r>
+            <w:proofErr w:type="gramEnd"/>
           </w:p>
         </w:tc>
         <w:tc>
@@ -15108,7 +15303,23 @@
                 <w:sz w:val="18"/>
                 <w:szCs w:val="18"/>
               </w:rPr>
-              <w:t>The version number of the EBU QC Item definition. Formatted as MAJOR.MINOR.PATCH per [4] except that the PATCH version is optional. Each version element increases numerically so, for example, 2.10.0 is newer than 2.9.0.</w:t>
+              <w:t xml:space="preserve">The version number of the EBU QC Item definition. Formatted as </w:t>
+            </w:r>
+            <w:proofErr w:type="gramStart"/>
+            <w:r>
+              <w:rPr>
+                <w:sz w:val="18"/>
+                <w:szCs w:val="18"/>
+              </w:rPr>
+              <w:t>MAJOR.MINOR.PATCH</w:t>
+            </w:r>
+            <w:proofErr w:type="gramEnd"/>
+            <w:r>
+              <w:rPr>
+                <w:sz w:val="18"/>
+                <w:szCs w:val="18"/>
+              </w:rPr>
+              <w:t xml:space="preserve"> per [4] except that the PATCH version is optional. Each version element increases numerically so, for example, 2.10.0 is newer than 2.9.0.</w:t>
             </w:r>
           </w:p>
         </w:tc>
@@ -16797,7 +17008,23 @@
                 <w:sz w:val="18"/>
                 <w:szCs w:val="18"/>
               </w:rPr>
-              <w:t>The unique identification of the media track the input refers to</w:t>
+              <w:t xml:space="preserve">The unique identification of the media </w:t>
+            </w:r>
+            <w:proofErr w:type="gramStart"/>
+            <w:r>
+              <w:rPr>
+                <w:sz w:val="18"/>
+                <w:szCs w:val="18"/>
+              </w:rPr>
+              <w:t>track</w:t>
+            </w:r>
+            <w:proofErr w:type="gramEnd"/>
+            <w:r>
+              <w:rPr>
+                <w:sz w:val="18"/>
+                <w:szCs w:val="18"/>
+              </w:rPr>
+              <w:t xml:space="preserve"> the input refers to</w:t>
             </w:r>
             <w:r>
               <w:rPr>
@@ -17233,12 +17460,21 @@
               </w:rPr>
               <w:t xml:space="preserve">of the content </w:t>
             </w:r>
-            <w:r>
-              <w:rPr>
-                <w:sz w:val="18"/>
-                <w:szCs w:val="18"/>
-              </w:rPr>
-              <w:t>has to be considered.</w:t>
+            <w:proofErr w:type="gramStart"/>
+            <w:r>
+              <w:rPr>
+                <w:sz w:val="18"/>
+                <w:szCs w:val="18"/>
+              </w:rPr>
+              <w:t>has</w:t>
+            </w:r>
+            <w:proofErr w:type="gramEnd"/>
+            <w:r>
+              <w:rPr>
+                <w:sz w:val="18"/>
+                <w:szCs w:val="18"/>
+              </w:rPr>
+              <w:t xml:space="preserve"> to be considered.</w:t>
             </w:r>
           </w:p>
         </w:tc>
@@ -17439,8 +17675,13 @@
         <w:t xml:space="preserve"> </w:t>
       </w:r>
       <w:proofErr w:type="spellStart"/>
-      <w:r>
-        <w:t>custom.mycompanyname.FrameColorExpected</w:t>
+      <w:proofErr w:type="gramStart"/>
+      <w:r>
+        <w:t>custom.mycompanyname</w:t>
+      </w:r>
+      <w:proofErr w:type="gramEnd"/>
+      <w:r>
+        <w:t>.FrameColorExpected</w:t>
       </w:r>
       <w:proofErr w:type="spellEnd"/>
     </w:p>
@@ -18294,14 +18535,27 @@
         <w:t>”</w:t>
       </w:r>
       <w:r>
-        <w:t xml:space="preserve"> column indicates whether the attribute is mandatory (1), optional (0..1), mandatory and </w:t>
+        <w:t xml:space="preserve"> column indicates whether the attribute is mandatory (1), optional (</w:t>
+      </w:r>
+      <w:proofErr w:type="gramStart"/>
+      <w:r>
+        <w:t>0..</w:t>
+      </w:r>
+      <w:proofErr w:type="gramEnd"/>
+      <w:r>
+        <w:t xml:space="preserve">1), mandatory and </w:t>
       </w:r>
       <w:r>
         <w:t xml:space="preserve">repeatable </w:t>
       </w:r>
       <w:r>
-        <w:t>(1..</w:t>
-      </w:r>
+        <w:t>(</w:t>
+      </w:r>
+      <w:proofErr w:type="gramStart"/>
+      <w:r>
+        <w:t>1..</w:t>
+      </w:r>
+      <w:proofErr w:type="gramEnd"/>
       <w:r>
         <w:t>*</w:t>
       </w:r>
@@ -18315,8 +18569,13 @@
         <w:t xml:space="preserve"> </w:t>
       </w:r>
       <w:r>
-        <w:t>(0..</w:t>
-      </w:r>
+        <w:t>(</w:t>
+      </w:r>
+      <w:proofErr w:type="gramStart"/>
+      <w:r>
+        <w:t>0..</w:t>
+      </w:r>
+      <w:proofErr w:type="gramEnd"/>
       <w:r>
         <w:t>*</w:t>
       </w:r>
@@ -19331,6 +19590,7 @@
               <w:t>ExecutionStatus</w:t>
             </w:r>
             <w:proofErr w:type="spellEnd"/>
+            <w:proofErr w:type="gramStart"/>
             <w:r>
               <w:rPr>
                 <w:sz w:val="18"/>
@@ -19338,6 +19598,7 @@
               </w:rPr>
               <w:t>=”error</w:t>
             </w:r>
+            <w:proofErr w:type="gramEnd"/>
             <w:r>
               <w:rPr>
                 <w:sz w:val="18"/>
@@ -19766,6 +20027,7 @@
                 <w:szCs w:val="18"/>
               </w:rPr>
             </w:pPr>
+            <w:proofErr w:type="gramStart"/>
             <w:r>
               <w:rPr>
                 <w:sz w:val="18"/>
@@ -19773,6 +20035,7 @@
               </w:rPr>
               <w:t>1..*</w:t>
             </w:r>
+            <w:proofErr w:type="gramEnd"/>
           </w:p>
         </w:tc>
         <w:tc>
@@ -20360,9 +20623,18 @@
                 <w:sz w:val="18"/>
                 <w:szCs w:val="18"/>
               </w:rPr>
-              <w:t>:mm:ss</w:t>
+              <w:t>:</w:t>
+            </w:r>
+            <w:proofErr w:type="gramStart"/>
+            <w:r>
+              <w:rPr>
+                <w:sz w:val="18"/>
+                <w:szCs w:val="18"/>
+              </w:rPr>
+              <w:t>mm:ss</w:t>
             </w:r>
             <w:proofErr w:type="spellEnd"/>
+            <w:proofErr w:type="gramEnd"/>
             <w:r>
               <w:rPr>
                 <w:sz w:val="18"/>
@@ -21502,7 +21774,23 @@
                 <w:sz w:val="18"/>
                 <w:szCs w:val="18"/>
               </w:rPr>
-              <w:t>The version number of the EBU QC Item definition. Formatted as MAJOR.MINOR.PATCH per [4] except that the PATCH version is optional. Each version element increases numerically so, for example, 2.10.0 is newer than 2.9.0.</w:t>
+              <w:t xml:space="preserve">The version number of the EBU QC Item definition. Formatted as </w:t>
+            </w:r>
+            <w:proofErr w:type="gramStart"/>
+            <w:r>
+              <w:rPr>
+                <w:sz w:val="18"/>
+                <w:szCs w:val="18"/>
+              </w:rPr>
+              <w:t>MAJOR.MINOR.PATCH</w:t>
+            </w:r>
+            <w:proofErr w:type="gramEnd"/>
+            <w:r>
+              <w:rPr>
+                <w:sz w:val="18"/>
+                <w:szCs w:val="18"/>
+              </w:rPr>
+              <w:t xml:space="preserve"> per [4] except that the PATCH version is optional. Each version element increases numerically so, for example, 2.10.0 is newer than 2.9.0.</w:t>
             </w:r>
           </w:p>
         </w:tc>
@@ -26043,12 +26331,14 @@
         <w:t xml:space="preserve">xample: </w:t>
       </w:r>
       <w:proofErr w:type="spellStart"/>
+      <w:proofErr w:type="gramStart"/>
       <w:r>
         <w:t>custom.</w:t>
       </w:r>
       <w:r>
         <w:t>mycompanyname</w:t>
       </w:r>
+      <w:proofErr w:type="gramEnd"/>
       <w:r>
         <w:t>.FrameColor</w:t>
       </w:r>
@@ -27191,7 +27481,39 @@
                 <w:sz w:val="18"/>
                 <w:szCs w:val="18"/>
               </w:rPr>
-              <w:t>should be used in form of:  data:[&lt;</w:t>
+              <w:t xml:space="preserve">should be used in form </w:t>
+            </w:r>
+            <w:proofErr w:type="gramStart"/>
+            <w:r>
+              <w:rPr>
+                <w:sz w:val="18"/>
+                <w:szCs w:val="18"/>
+              </w:rPr>
+              <w:t>of:</w:t>
+            </w:r>
+            <w:proofErr w:type="gramEnd"/>
+            <w:r>
+              <w:rPr>
+                <w:sz w:val="18"/>
+                <w:szCs w:val="18"/>
+              </w:rPr>
+              <w:t xml:space="preserve">  </w:t>
+            </w:r>
+            <w:proofErr w:type="gramStart"/>
+            <w:r>
+              <w:rPr>
+                <w:sz w:val="18"/>
+                <w:szCs w:val="18"/>
+              </w:rPr>
+              <w:t>data:[</w:t>
+            </w:r>
+            <w:proofErr w:type="gramEnd"/>
+            <w:r>
+              <w:rPr>
+                <w:sz w:val="18"/>
+                <w:szCs w:val="18"/>
+              </w:rPr>
+              <w:t>&lt;</w:t>
             </w:r>
             <w:proofErr w:type="spellStart"/>
             <w:r>
@@ -27202,12 +27524,37 @@
               <w:t>mediatype</w:t>
             </w:r>
             <w:proofErr w:type="spellEnd"/>
-            <w:r>
-              <w:rPr>
-                <w:sz w:val="18"/>
-                <w:szCs w:val="18"/>
-              </w:rPr>
-              <w:t>&gt;][;base64],&lt;data&gt;</w:t>
+            <w:proofErr w:type="gramStart"/>
+            <w:r>
+              <w:rPr>
+                <w:sz w:val="18"/>
+                <w:szCs w:val="18"/>
+              </w:rPr>
+              <w:t>&gt;][</w:t>
+            </w:r>
+            <w:proofErr w:type="gramEnd"/>
+            <w:r>
+              <w:rPr>
+                <w:sz w:val="18"/>
+                <w:szCs w:val="18"/>
+              </w:rPr>
+              <w:t>;base64</w:t>
+            </w:r>
+            <w:proofErr w:type="gramStart"/>
+            <w:r>
+              <w:rPr>
+                <w:sz w:val="18"/>
+                <w:szCs w:val="18"/>
+              </w:rPr>
+              <w:t>],&lt;</w:t>
+            </w:r>
+            <w:proofErr w:type="gramEnd"/>
+            <w:r>
+              <w:rPr>
+                <w:sz w:val="18"/>
+                <w:szCs w:val="18"/>
+              </w:rPr>
+              <w:t>data&gt;</w:t>
             </w:r>
           </w:p>
           <w:p>
@@ -27772,12 +28119,21 @@
                 <w:szCs w:val="18"/>
               </w:rPr>
             </w:pPr>
-            <w:r>
-              <w:rPr>
-                <w:sz w:val="18"/>
-                <w:szCs w:val="18"/>
-              </w:rPr>
-              <w:t>urn:smpte:ul:060e2b34. 01010105.04010302.09000000</w:t>
+            <w:proofErr w:type="gramStart"/>
+            <w:r>
+              <w:rPr>
+                <w:sz w:val="18"/>
+                <w:szCs w:val="18"/>
+              </w:rPr>
+              <w:t>urn:smpte</w:t>
+            </w:r>
+            <w:proofErr w:type="gramEnd"/>
+            <w:r>
+              <w:rPr>
+                <w:sz w:val="18"/>
+                <w:szCs w:val="18"/>
+              </w:rPr>
+              <w:t>:ul:060e2b34. 01010105.04010302.09000000</w:t>
             </w:r>
           </w:p>
         </w:tc>
@@ -29183,7 +29539,21 @@
         <w:rPr>
           <w:lang w:val="en-US"/>
         </w:rPr>
-        <w:t xml:space="preserve">(the only output is a the </w:t>
+        <w:t xml:space="preserve">(the only output is </w:t>
+      </w:r>
+      <w:proofErr w:type="gramStart"/>
+      <w:r>
+        <w:rPr>
+          <w:lang w:val="en-US"/>
+        </w:rPr>
+        <w:t>a the</w:t>
+      </w:r>
+      <w:proofErr w:type="gramEnd"/>
+      <w:r>
+        <w:rPr>
+          <w:lang w:val="en-US"/>
+        </w:rPr>
+        <w:t xml:space="preserve"> </w:t>
       </w:r>
       <w:proofErr w:type="spellStart"/>
       <w:r>
@@ -32872,27 +33242,45 @@
                 <w:szCs w:val="18"/>
               </w:rPr>
             </w:pPr>
-            <w:r>
-              <w:rPr>
-                <w:sz w:val="18"/>
-                <w:szCs w:val="18"/>
-              </w:rPr>
-              <w:t>urn:mycompany:operator1,</w:t>
-            </w:r>
-          </w:p>
-          <w:p>
-            <w:pPr>
-              <w:rPr>
-                <w:sz w:val="18"/>
-                <w:szCs w:val="18"/>
-              </w:rPr>
-            </w:pPr>
-            <w:r>
-              <w:rPr>
-                <w:sz w:val="18"/>
-                <w:szCs w:val="18"/>
-              </w:rPr>
-              <w:t>urn:companyregister:company10</w:t>
+            <w:proofErr w:type="gramStart"/>
+            <w:r>
+              <w:rPr>
+                <w:sz w:val="18"/>
+                <w:szCs w:val="18"/>
+              </w:rPr>
+              <w:t>urn:mycompany</w:t>
+            </w:r>
+            <w:proofErr w:type="gramEnd"/>
+            <w:r>
+              <w:rPr>
+                <w:sz w:val="18"/>
+                <w:szCs w:val="18"/>
+              </w:rPr>
+              <w:t>:operator1,</w:t>
+            </w:r>
+          </w:p>
+          <w:p>
+            <w:pPr>
+              <w:rPr>
+                <w:sz w:val="18"/>
+                <w:szCs w:val="18"/>
+              </w:rPr>
+            </w:pPr>
+            <w:proofErr w:type="gramStart"/>
+            <w:r>
+              <w:rPr>
+                <w:sz w:val="18"/>
+                <w:szCs w:val="18"/>
+              </w:rPr>
+              <w:t>urn:companyregister</w:t>
+            </w:r>
+            <w:proofErr w:type="gramEnd"/>
+            <w:r>
+              <w:rPr>
+                <w:sz w:val="18"/>
+                <w:szCs w:val="18"/>
+              </w:rPr>
+              <w:t>:company10</w:t>
             </w:r>
           </w:p>
         </w:tc>
@@ -35788,8 +36176,13 @@
       </w:pPr>
       <w:r>
         <w:lastRenderedPageBreak/>
-        <w:t>Annex A</w:t>
-      </w:r>
+        <w:t xml:space="preserve">Annex </w:t>
+      </w:r>
+      <w:proofErr w:type="gramStart"/>
+      <w:r>
+        <w:t>A</w:t>
+      </w:r>
+      <w:proofErr w:type="gramEnd"/>
       <w:r>
         <w:tab/>
         <w:t>Enumeration types</w:t>
@@ -37792,7 +38185,25 @@
                 <w:szCs w:val="20"/>
                 <w:lang w:val="en-GB"/>
               </w:rPr>
-              <w:t xml:space="preserve">OR, AND, </w:t>
+              <w:t xml:space="preserve">OR, </w:t>
+            </w:r>
+            <w:proofErr w:type="gramStart"/>
+            <w:r>
+              <w:rPr>
+                <w:sz w:val="20"/>
+                <w:szCs w:val="20"/>
+                <w:lang w:val="en-GB"/>
+              </w:rPr>
+              <w:t>AND,</w:t>
+            </w:r>
+            <w:proofErr w:type="gramEnd"/>
+            <w:r>
+              <w:rPr>
+                <w:sz w:val="20"/>
+                <w:szCs w:val="20"/>
+                <w:lang w:val="en-GB"/>
+              </w:rPr>
+              <w:t xml:space="preserve"> </w:t>
             </w:r>
             <w:proofErr w:type="spellStart"/>
             <w:r>

</xml_diff>